<commit_message>
Fixed MenuScene, added script
</commit_message>
<xml_diff>
--- a/Authors.docx
+++ b/Authors.docx
@@ -45,14 +45,11 @@
     <w:p>
       <w:pPr>
         <w:rPr>
-          <w:color w:val="0563C1" w:themeColor="hyperlink"/>
-          <w:u w:val="single"/>
           <w:lang w:val="en-US"/>
         </w:rPr>
       </w:pPr>
       <w:r>
         <w:rPr>
-          <w:rStyle w:val="a3"/>
           <w:lang w:val="en-US"/>
         </w:rPr>
         <w:t xml:space="preserve">Start Sound - </w:t>
@@ -60,11 +57,7 @@
       <w:proofErr w:type="spellStart"/>
       <w:r>
         <w:rPr>
-          <w:rFonts w:ascii="Arial" w:hAnsi="Arial" w:cs="Arial"/>
-          <w:color w:val="E0E0E0"/>
-          <w:sz w:val="21"/>
-          <w:szCs w:val="21"/>
-          <w:shd w:val="clear" w:color="auto" w:fill="486790"/>
+          <w:lang w:val="en-US"/>
         </w:rPr>
         <w:t>Zealex</w:t>
       </w:r>
@@ -88,12 +81,244 @@
       </w:r>
     </w:p>
     <w:p>
-      <w:pPr>
+      <w:hyperlink r:id="rId5" w:history="1">
+        <w:r>
+          <w:rPr>
+            <w:rStyle w:val="a3"/>
+            <w:rFonts w:ascii="Arial" w:hAnsi="Arial" w:cs="Arial"/>
+            <w:b/>
+            <w:bCs/>
+            <w:color w:val="FFFFFF"/>
+            <w:sz w:val="29"/>
+            <w:szCs w:val="29"/>
+            <w:shd w:val="clear" w:color="auto" w:fill="486790"/>
+            <w:lang w:val="en-US"/>
+          </w:rPr>
+          <w:t>CreativeGameAssets.com</w:t>
+        </w:r>
+      </w:hyperlink>
+    </w:p>
+    <w:p>
+      <w:r>
         <w:rPr>
           <w:lang w:val="en-US"/>
         </w:rPr>
-      </w:pPr>
+        <w:t>Animation</w:t>
+      </w:r>
     </w:p>
+    <w:p>
+      <w:hyperlink r:id="rId6" w:history="1">
+        <w:r>
+          <w:rPr>
+            <w:rStyle w:val="a3"/>
+            <w:lang w:val="en-US"/>
+          </w:rPr>
+          <w:t>https</w:t>
+        </w:r>
+        <w:r>
+          <w:rPr>
+            <w:rStyle w:val="a3"/>
+          </w:rPr>
+          <w:t>://</w:t>
+        </w:r>
+        <w:proofErr w:type="spellStart"/>
+        <w:r>
+          <w:rPr>
+            <w:rStyle w:val="a3"/>
+            <w:lang w:val="en-US"/>
+          </w:rPr>
+          <w:t>opengameart</w:t>
+        </w:r>
+        <w:proofErr w:type="spellEnd"/>
+        <w:r>
+          <w:rPr>
+            <w:rStyle w:val="a3"/>
+          </w:rPr>
+          <w:t>.</w:t>
+        </w:r>
+        <w:r>
+          <w:rPr>
+            <w:rStyle w:val="a3"/>
+            <w:lang w:val="en-US"/>
+          </w:rPr>
+          <w:t>org</w:t>
+        </w:r>
+        <w:r>
+          <w:rPr>
+            <w:rStyle w:val="a3"/>
+          </w:rPr>
+          <w:t>/</w:t>
+        </w:r>
+        <w:r>
+          <w:rPr>
+            <w:rStyle w:val="a3"/>
+            <w:lang w:val="en-US"/>
+          </w:rPr>
+          <w:t>content</w:t>
+        </w:r>
+        <w:r>
+          <w:rPr>
+            <w:rStyle w:val="a3"/>
+          </w:rPr>
+          <w:t>/</w:t>
+        </w:r>
+        <w:r>
+          <w:rPr>
+            <w:rStyle w:val="a3"/>
+            <w:lang w:val="en-US"/>
+          </w:rPr>
+          <w:t>slime</w:t>
+        </w:r>
+        <w:r>
+          <w:rPr>
+            <w:rStyle w:val="a3"/>
+          </w:rPr>
+          <w:t>-</w:t>
+        </w:r>
+        <w:r>
+          <w:rPr>
+            <w:rStyle w:val="a3"/>
+            <w:lang w:val="en-US"/>
+          </w:rPr>
+          <w:t>monster</w:t>
+        </w:r>
+        <w:r>
+          <w:rPr>
+            <w:rStyle w:val="a3"/>
+          </w:rPr>
+          <w:t>-24</w:t>
+        </w:r>
+        <w:r>
+          <w:rPr>
+            <w:rStyle w:val="a3"/>
+            <w:lang w:val="en-US"/>
+          </w:rPr>
+          <w:t>x</w:t>
+        </w:r>
+        <w:r>
+          <w:rPr>
+            <w:rStyle w:val="a3"/>
+          </w:rPr>
+          <w:t>24</w:t>
+        </w:r>
+      </w:hyperlink>
+    </w:p>
+    <w:p>
+      <w:hyperlink r:id="rId7" w:history="1">
+        <w:r>
+          <w:rPr>
+            <w:rStyle w:val="a3"/>
+          </w:rPr>
+          <w:t>http</w:t>
+        </w:r>
+        <w:r>
+          <w:rPr>
+            <w:rStyle w:val="a3"/>
+            <w:lang w:val="en-US"/>
+          </w:rPr>
+          <w:t>s</w:t>
+        </w:r>
+        <w:r>
+          <w:rPr>
+            <w:rStyle w:val="a3"/>
+          </w:rPr>
+          <w:t>://</w:t>
+        </w:r>
+        <w:r>
+          <w:rPr>
+            <w:rStyle w:val="a3"/>
+            <w:lang w:val="en-US"/>
+          </w:rPr>
+          <w:t>opengameart</w:t>
+        </w:r>
+        <w:r>
+          <w:rPr>
+            <w:rStyle w:val="a3"/>
+          </w:rPr>
+          <w:t>.</w:t>
+        </w:r>
+        <w:r>
+          <w:rPr>
+            <w:rStyle w:val="a3"/>
+            <w:lang w:val="en-US"/>
+          </w:rPr>
+          <w:t>org</w:t>
+        </w:r>
+        <w:r>
+          <w:rPr>
+            <w:rStyle w:val="a3"/>
+          </w:rPr>
+          <w:t>/</w:t>
+        </w:r>
+        <w:r>
+          <w:rPr>
+            <w:rStyle w:val="a3"/>
+            <w:lang w:val="en-US"/>
+          </w:rPr>
+          <w:t>content</w:t>
+        </w:r>
+        <w:r>
+          <w:rPr>
+            <w:rStyle w:val="a3"/>
+          </w:rPr>
+          <w:t>/2</w:t>
+        </w:r>
+        <w:r>
+          <w:rPr>
+            <w:rStyle w:val="a3"/>
+            <w:lang w:val="en-US"/>
+          </w:rPr>
+          <w:t>d</w:t>
+        </w:r>
+        <w:r>
+          <w:rPr>
+            <w:rStyle w:val="a3"/>
+          </w:rPr>
+          <w:t>-</w:t>
+        </w:r>
+        <w:r>
+          <w:rPr>
+            <w:rStyle w:val="a3"/>
+            <w:lang w:val="en-US"/>
+          </w:rPr>
+          <w:t>slime</w:t>
+        </w:r>
+        <w:r>
+          <w:rPr>
+            <w:rStyle w:val="a3"/>
+          </w:rPr>
+          <w:t>-</w:t>
+        </w:r>
+        <w:r>
+          <w:rPr>
+            <w:rStyle w:val="a3"/>
+            <w:lang w:val="en-US"/>
+          </w:rPr>
+          <w:t>animated</w:t>
+        </w:r>
+      </w:hyperlink>
+    </w:p>
+    <w:p>
+      <w:hyperlink r:id="rId8" w:history="1">
+        <w:r>
+          <w:rPr>
+            <w:rStyle w:val="a3"/>
+          </w:rPr>
+          <w:t>https://opengameart.org/content/little-witch</w:t>
+        </w:r>
+      </w:hyperlink>
+    </w:p>
+    <w:p>
+      <w:hyperlink r:id="rId9" w:history="1">
+        <w:r>
+          <w:rPr>
+            <w:rStyle w:val="a3"/>
+          </w:rPr>
+          <w:t>https://opengameart.org/content/jiggling-slime</w:t>
+        </w:r>
+      </w:hyperlink>
+    </w:p>
+    <w:p/>
     <w:sectPr>
       <w:pgSz w:w="11906" w:h="16838"/>
       <w:pgMar w:top="1134" w:right="850" w:bottom="1134" w:left="1701" w:header="708" w:footer="708" w:gutter="0"/>

</xml_diff>

<commit_message>
Fixing screen scale in Level 2 and Level 3
</commit_message>
<xml_diff>
--- a/Authors.docx
+++ b/Authors.docx
@@ -5,392 +5,405 @@
     <w:p>
       <w:pPr>
         <w:rPr>
-          <w:b/>
-          <w:bCs/>
-          <w:lang w:val="en-US"/>
-        </w:rPr>
-      </w:pPr>
-      <w:r>
-        <w:rPr>
-          <w:b/>
-          <w:bCs/>
-          <w:lang w:val="en-US"/>
-        </w:rPr>
-        <w:t>Sounds &amp; Music</w:t>
-      </w:r>
-    </w:p>
-    <w:p>
-      <w:pPr>
-        <w:rPr>
-          <w:rStyle w:val="a3"/>
-          <w:lang w:val="en-US"/>
-        </w:rPr>
-      </w:pPr>
-      <w:r>
-        <w:rPr>
-          <w:lang w:val="en-US"/>
-        </w:rPr>
-        <w:t xml:space="preserve">Win Sound - </w:t>
-      </w:r>
-      <w:hyperlink r:id="rId4" w:history="1">
+          <w:rFonts w:ascii="Times New Roman" w:hAnsi="Times New Roman" w:cs="Times New Roman"/>
+          <w:i/>
+          <w:iCs/>
+          <w:sz w:val="28"/>
+          <w:szCs w:val="28"/>
+          <w:lang w:val="en-US"/>
+        </w:rPr>
+      </w:pPr>
+      <w:r>
+        <w:rPr>
+          <w:rFonts w:ascii="Times New Roman" w:hAnsi="Times New Roman" w:cs="Times New Roman"/>
+          <w:i/>
+          <w:iCs/>
+          <w:sz w:val="28"/>
+          <w:szCs w:val="28"/>
+        </w:rPr>
+        <w:t>Взято</w:t>
+      </w:r>
+      <w:r>
+        <w:rPr>
+          <w:rFonts w:ascii="Times New Roman" w:hAnsi="Times New Roman" w:cs="Times New Roman"/>
+          <w:i/>
+          <w:iCs/>
+          <w:sz w:val="28"/>
+          <w:szCs w:val="28"/>
+          <w:lang w:val="en-US"/>
+        </w:rPr>
+        <w:t xml:space="preserve"> </w:t>
+      </w:r>
+      <w:r>
+        <w:rPr>
+          <w:rFonts w:ascii="Times New Roman" w:hAnsi="Times New Roman" w:cs="Times New Roman"/>
+          <w:i/>
+          <w:iCs/>
+          <w:sz w:val="28"/>
+          <w:szCs w:val="28"/>
+        </w:rPr>
+        <w:t>с</w:t>
+      </w:r>
+      <w:r>
+        <w:rPr>
+          <w:rFonts w:ascii="Times New Roman" w:hAnsi="Times New Roman" w:cs="Times New Roman"/>
+          <w:i/>
+          <w:iCs/>
+          <w:sz w:val="28"/>
+          <w:szCs w:val="28"/>
+          <w:lang w:val="en-US"/>
+        </w:rPr>
+        <w:t xml:space="preserve">  </w:t>
+      </w:r>
+      <w:hyperlink r:id="rId5" w:history="1">
         <w:r>
           <w:rPr>
             <w:rStyle w:val="a3"/>
+            <w:rFonts w:ascii="Times New Roman" w:hAnsi="Times New Roman" w:cs="Times New Roman"/>
+            <w:i/>
+            <w:iCs/>
+            <w:sz w:val="28"/>
+            <w:szCs w:val="28"/>
             <w:lang w:val="en-US"/>
           </w:rPr>
-          <w:t>https://opengameart.org/content/win-jingle</w:t>
+          <w:t>OpenGameArt.Org</w:t>
+        </w:r>
+      </w:hyperlink>
+      <w:r>
+        <w:rPr>
+          <w:rFonts w:ascii="Times New Roman" w:hAnsi="Times New Roman" w:cs="Times New Roman"/>
+          <w:i/>
+          <w:iCs/>
+          <w:sz w:val="28"/>
+          <w:szCs w:val="28"/>
+          <w:lang w:val="en-US"/>
+        </w:rPr>
+        <w:t xml:space="preserve"> </w:t>
+      </w:r>
+    </w:p>
+    <w:p>
+      <w:pPr>
+        <w:rPr>
+          <w:rFonts w:ascii="Times New Roman" w:hAnsi="Times New Roman" w:cs="Times New Roman"/>
+          <w:i/>
+          <w:iCs/>
+          <w:sz w:val="28"/>
+          <w:szCs w:val="28"/>
+          <w:lang w:val="en-US"/>
+        </w:rPr>
+      </w:pPr>
+      <w:r>
+        <w:rPr>
+          <w:rFonts w:ascii="Times New Roman" w:hAnsi="Times New Roman" w:cs="Times New Roman"/>
+          <w:b/>
+          <w:bCs/>
+          <w:sz w:val="28"/>
+          <w:szCs w:val="28"/>
+          <w:lang w:val="en-US"/>
+        </w:rPr>
+        <w:t>Sounds &amp; Music</w:t>
+      </w:r>
+    </w:p>
+    <w:p>
+      <w:pPr>
+        <w:pStyle w:val="a6"/>
+        <w:numPr>
+          <w:ilvl w:val="0"/>
+          <w:numId w:val="1"/>
+        </w:numPr>
+        <w:rPr>
+          <w:rFonts w:ascii="Times New Roman" w:hAnsi="Times New Roman" w:cs="Times New Roman"/>
+          <w:b/>
+          <w:bCs/>
+          <w:sz w:val="28"/>
+          <w:szCs w:val="28"/>
+        </w:rPr>
+      </w:pPr>
+      <w:r>
+        <w:rPr>
+          <w:rFonts w:ascii="Times New Roman" w:hAnsi="Times New Roman" w:cs="Times New Roman"/>
+          <w:sz w:val="28"/>
+          <w:szCs w:val="28"/>
+          <w:lang w:val="en-US"/>
+        </w:rPr>
+        <w:t xml:space="preserve">Menu music – </w:t>
+      </w:r>
+      <w:r>
+        <w:rPr>
+          <w:rFonts w:ascii="Times New Roman" w:hAnsi="Times New Roman" w:cs="Times New Roman"/>
+          <w:sz w:val="28"/>
+          <w:szCs w:val="28"/>
+          <w:lang w:val="en-US"/>
+        </w:rPr>
+        <w:t>noirenex</w:t>
+      </w:r>
+    </w:p>
+    <w:p>
+      <w:pPr>
+        <w:pStyle w:val="a6"/>
+        <w:numPr>
+          <w:ilvl w:val="0"/>
+          <w:numId w:val="1"/>
+        </w:numPr>
+        <w:rPr>
+          <w:rFonts w:ascii="Times New Roman" w:hAnsi="Times New Roman" w:cs="Times New Roman"/>
+          <w:b/>
+          <w:bCs/>
+          <w:sz w:val="28"/>
+          <w:szCs w:val="28"/>
+          <w:lang w:val="en-US"/>
+        </w:rPr>
+      </w:pPr>
+      <w:r>
+        <w:rPr>
+          <w:rFonts w:ascii="Times New Roman" w:hAnsi="Times New Roman" w:cs="Times New Roman"/>
+          <w:sz w:val="28"/>
+          <w:szCs w:val="28"/>
+          <w:lang w:val="en-US"/>
+        </w:rPr>
+        <w:t xml:space="preserve">Level Music - </w:t>
+      </w:r>
+      <w:r>
+        <w:rPr>
+          <w:rFonts w:ascii="Times New Roman" w:hAnsi="Times New Roman" w:cs="Times New Roman"/>
+          <w:sz w:val="28"/>
+          <w:szCs w:val="28"/>
+          <w:lang w:val="en-US"/>
+        </w:rPr>
+        <w:t>Xythe/Ville Nousiainen</w:t>
+      </w:r>
+    </w:p>
+    <w:p>
+      <w:pPr>
+        <w:pStyle w:val="a6"/>
+        <w:numPr>
+          <w:ilvl w:val="0"/>
+          <w:numId w:val="1"/>
+        </w:numPr>
+        <w:rPr>
+          <w:rFonts w:ascii="Times New Roman" w:hAnsi="Times New Roman" w:cs="Times New Roman"/>
+          <w:sz w:val="28"/>
+          <w:szCs w:val="28"/>
+        </w:rPr>
+      </w:pPr>
+      <w:r>
+        <w:rPr>
+          <w:rFonts w:ascii="Times New Roman" w:hAnsi="Times New Roman" w:cs="Times New Roman"/>
+          <w:sz w:val="28"/>
+          <w:szCs w:val="28"/>
+        </w:rPr>
+        <w:t xml:space="preserve">Win Sound - </w:t>
+      </w:r>
+      <w:hyperlink r:id="rId6" w:history="1">
+        <w:r>
+          <w:rPr>
+            <w:rStyle w:val="a3"/>
+            <w:rFonts w:ascii="Times New Roman" w:hAnsi="Times New Roman" w:cs="Times New Roman"/>
+            <w:sz w:val="28"/>
+            <w:szCs w:val="28"/>
+          </w:rPr>
+          <w:t>Fupi</w:t>
         </w:r>
       </w:hyperlink>
     </w:p>
     <w:p>
       <w:pPr>
-        <w:rPr>
-          <w:lang w:val="en-US"/>
-        </w:rPr>
-      </w:pPr>
-      <w:r>
-        <w:rPr>
-          <w:lang w:val="en-US"/>
+        <w:pStyle w:val="a6"/>
+        <w:numPr>
+          <w:ilvl w:val="0"/>
+          <w:numId w:val="1"/>
+        </w:numPr>
+        <w:rPr>
+          <w:rFonts w:ascii="Times New Roman" w:hAnsi="Times New Roman" w:cs="Times New Roman"/>
+          <w:sz w:val="28"/>
+          <w:szCs w:val="28"/>
+        </w:rPr>
+      </w:pPr>
+      <w:r>
+        <w:rPr>
+          <w:rFonts w:ascii="Times New Roman" w:hAnsi="Times New Roman" w:cs="Times New Roman"/>
+          <w:sz w:val="28"/>
+          <w:szCs w:val="28"/>
         </w:rPr>
         <w:t xml:space="preserve">Start Sound </w:t>
       </w:r>
       <w:r>
         <w:rPr>
-          <w:lang w:val="en-US"/>
+          <w:rFonts w:ascii="Times New Roman" w:hAnsi="Times New Roman" w:cs="Times New Roman"/>
+          <w:sz w:val="28"/>
+          <w:szCs w:val="28"/>
         </w:rPr>
         <w:t>–</w:t>
       </w:r>
       <w:r>
         <w:rPr>
-          <w:lang w:val="en-US"/>
+          <w:rFonts w:ascii="Times New Roman" w:hAnsi="Times New Roman" w:cs="Times New Roman"/>
+          <w:sz w:val="28"/>
+          <w:szCs w:val="28"/>
         </w:rPr>
         <w:t xml:space="preserve"> Zealex</w:t>
       </w:r>
     </w:p>
     <w:p>
       <w:pPr>
-        <w:rPr>
-          <w:lang w:val="en-US"/>
-        </w:rPr>
-      </w:pPr>
-      <w:r>
-        <w:rPr>
-          <w:lang w:val="en-US"/>
-        </w:rPr>
-        <w:t xml:space="preserve">Final - </w:t>
-      </w:r>
-      <w:r>
-        <w:rPr>
-          <w:lang w:val="en-US"/>
-        </w:rPr>
-        <w:t>https://opengameart.org/content/the-looming</w:t>
+        <w:pStyle w:val="a6"/>
+        <w:numPr>
+          <w:ilvl w:val="0"/>
+          <w:numId w:val="1"/>
+        </w:numPr>
+        <w:rPr>
+          <w:rFonts w:ascii="Times New Roman" w:hAnsi="Times New Roman" w:cs="Times New Roman"/>
+          <w:sz w:val="28"/>
+          <w:szCs w:val="28"/>
+        </w:rPr>
+      </w:pPr>
+      <w:r>
+        <w:rPr>
+          <w:rFonts w:ascii="Times New Roman" w:hAnsi="Times New Roman" w:cs="Times New Roman"/>
+          <w:sz w:val="28"/>
+          <w:szCs w:val="28"/>
+        </w:rPr>
+        <w:t xml:space="preserve">Final </w:t>
+      </w:r>
+      <w:r>
+        <w:rPr>
+          <w:rFonts w:ascii="Times New Roman" w:hAnsi="Times New Roman" w:cs="Times New Roman"/>
+          <w:sz w:val="28"/>
+          <w:szCs w:val="28"/>
+          <w:lang w:val="en-US"/>
+        </w:rPr>
+        <w:t xml:space="preserve">music </w:t>
+      </w:r>
+      <w:r>
+        <w:rPr>
+          <w:rFonts w:ascii="Times New Roman" w:hAnsi="Times New Roman" w:cs="Times New Roman"/>
+          <w:sz w:val="28"/>
+          <w:szCs w:val="28"/>
+        </w:rPr>
+        <w:t xml:space="preserve">- </w:t>
+      </w:r>
+      <w:r>
+        <w:rPr>
+          <w:rFonts w:ascii="Times New Roman" w:hAnsi="Times New Roman" w:cs="Times New Roman"/>
+          <w:sz w:val="28"/>
+          <w:szCs w:val="28"/>
+        </w:rPr>
+        <w:t xml:space="preserve">Snabisch </w:t>
       </w:r>
     </w:p>
     <w:p>
       <w:pPr>
         <w:rPr>
+          <w:rFonts w:ascii="Times New Roman" w:hAnsi="Times New Roman" w:cs="Times New Roman"/>
+          <w:sz w:val="28"/>
+          <w:szCs w:val="28"/>
+        </w:rPr>
+      </w:pPr>
+      <w:r>
+        <w:rPr>
+          <w:rFonts w:ascii="Times New Roman" w:hAnsi="Times New Roman" w:cs="Times New Roman"/>
           <w:b/>
           <w:bCs/>
-          <w:lang w:val="en-US"/>
-        </w:rPr>
-      </w:pPr>
-      <w:r>
-        <w:rPr>
-          <w:b/>
-          <w:bCs/>
-          <w:lang w:val="en-US"/>
+          <w:sz w:val="28"/>
+          <w:szCs w:val="28"/>
         </w:rPr>
         <w:t>Graphics</w:t>
       </w:r>
     </w:p>
     <w:p>
       <w:pPr>
-        <w:rPr>
-          <w:lang w:val="en-US"/>
-        </w:rPr>
-      </w:pPr>
-      <w:hyperlink r:id="rId5" w:history="1">
-        <w:r>
-          <w:rPr>
-            <w:rStyle w:val="a3"/>
-            <w:rFonts w:ascii="Arial" w:hAnsi="Arial" w:cs="Arial"/>
-            <w:b/>
-            <w:bCs/>
-            <w:color w:val="FFFFFF"/>
-            <w:sz w:val="29"/>
-            <w:szCs w:val="29"/>
-            <w:shd w:val="clear" w:color="auto" w:fill="486790"/>
-            <w:lang w:val="en-US"/>
-          </w:rPr>
-          <w:t>CreativeGameAssets.com</w:t>
-        </w:r>
-      </w:hyperlink>
+        <w:pStyle w:val="a6"/>
+        <w:numPr>
+          <w:ilvl w:val="0"/>
+          <w:numId w:val="2"/>
+        </w:numPr>
+        <w:rPr>
+          <w:rFonts w:ascii="Times New Roman" w:hAnsi="Times New Roman" w:cs="Times New Roman"/>
+          <w:sz w:val="28"/>
+          <w:szCs w:val="28"/>
+        </w:rPr>
+      </w:pPr>
+      <w:r>
+        <w:rPr>
+          <w:rFonts w:ascii="Times New Roman" w:hAnsi="Times New Roman" w:cs="Times New Roman"/>
+          <w:sz w:val="28"/>
+          <w:szCs w:val="28"/>
+          <w:lang w:val="en-US"/>
+        </w:rPr>
+        <w:t xml:space="preserve">UI - </w:t>
+      </w:r>
+      <w:r>
+        <w:rPr>
+          <w:rFonts w:ascii="Times New Roman" w:hAnsi="Times New Roman" w:cs="Times New Roman"/>
+          <w:sz w:val="28"/>
+          <w:szCs w:val="28"/>
+        </w:rPr>
+        <w:t xml:space="preserve">CreativeGameAssets.com </w:t>
+      </w:r>
     </w:p>
     <w:p>
       <w:pPr>
-        <w:rPr>
-          <w:lang w:val="en-US"/>
-        </w:rPr>
-      </w:pPr>
-      <w:r>
-        <w:rPr>
-          <w:lang w:val="en-US"/>
-        </w:rPr>
-        <w:t>Animation</w:t>
+        <w:pStyle w:val="a6"/>
+        <w:numPr>
+          <w:ilvl w:val="0"/>
+          <w:numId w:val="2"/>
+        </w:numPr>
+        <w:rPr>
+          <w:rFonts w:ascii="Times New Roman" w:hAnsi="Times New Roman" w:cs="Times New Roman"/>
+          <w:sz w:val="28"/>
+          <w:szCs w:val="28"/>
+        </w:rPr>
+      </w:pPr>
+      <w:r>
+        <w:rPr>
+          <w:rFonts w:ascii="Times New Roman" w:hAnsi="Times New Roman" w:cs="Times New Roman"/>
+          <w:sz w:val="28"/>
+          <w:szCs w:val="28"/>
+          <w:lang w:val="en-US"/>
+        </w:rPr>
+        <w:t xml:space="preserve">Witch - </w:t>
+      </w:r>
+      <w:r>
+        <w:rPr>
+          <w:rFonts w:ascii="Times New Roman" w:hAnsi="Times New Roman" w:cs="Times New Roman"/>
+          <w:sz w:val="28"/>
+          <w:szCs w:val="28"/>
+          <w:lang w:val="en-US"/>
+        </w:rPr>
+        <w:t>VinnNo.0</w:t>
       </w:r>
     </w:p>
     <w:p>
       <w:pPr>
-        <w:rPr>
-          <w:lang w:val="en-US"/>
-        </w:rPr>
-      </w:pPr>
-      <w:hyperlink r:id="rId6" w:history="1">
-        <w:r>
-          <w:rPr>
-            <w:rStyle w:val="a3"/>
-            <w:lang w:val="en-US"/>
-          </w:rPr>
-          <w:t>https</w:t>
-        </w:r>
-        <w:r>
-          <w:rPr>
-            <w:rStyle w:val="a3"/>
-            <w:lang w:val="en-US"/>
-          </w:rPr>
-          <w:t>://</w:t>
-        </w:r>
-        <w:r>
-          <w:rPr>
-            <w:rStyle w:val="a3"/>
-            <w:lang w:val="en-US"/>
-          </w:rPr>
-          <w:t>opengameart</w:t>
-        </w:r>
-        <w:r>
-          <w:rPr>
-            <w:rStyle w:val="a3"/>
-            <w:lang w:val="en-US"/>
-          </w:rPr>
-          <w:t>.</w:t>
-        </w:r>
-        <w:r>
-          <w:rPr>
-            <w:rStyle w:val="a3"/>
-            <w:lang w:val="en-US"/>
-          </w:rPr>
-          <w:t>org</w:t>
-        </w:r>
-        <w:r>
-          <w:rPr>
-            <w:rStyle w:val="a3"/>
-            <w:lang w:val="en-US"/>
-          </w:rPr>
-          <w:t>/</w:t>
-        </w:r>
-        <w:r>
-          <w:rPr>
-            <w:rStyle w:val="a3"/>
-            <w:lang w:val="en-US"/>
-          </w:rPr>
-          <w:t>content</w:t>
-        </w:r>
-        <w:r>
-          <w:rPr>
-            <w:rStyle w:val="a3"/>
-            <w:lang w:val="en-US"/>
-          </w:rPr>
-          <w:t>/</w:t>
-        </w:r>
-        <w:r>
-          <w:rPr>
-            <w:rStyle w:val="a3"/>
-            <w:lang w:val="en-US"/>
-          </w:rPr>
-          <w:t>slime</w:t>
-        </w:r>
-        <w:r>
-          <w:rPr>
-            <w:rStyle w:val="a3"/>
-            <w:lang w:val="en-US"/>
-          </w:rPr>
-          <w:t>-</w:t>
-        </w:r>
-        <w:r>
-          <w:rPr>
-            <w:rStyle w:val="a3"/>
-            <w:lang w:val="en-US"/>
-          </w:rPr>
-          <w:t>monster</w:t>
-        </w:r>
-        <w:r>
-          <w:rPr>
-            <w:rStyle w:val="a3"/>
-            <w:lang w:val="en-US"/>
-          </w:rPr>
-          <w:t>-24</w:t>
-        </w:r>
-        <w:r>
-          <w:rPr>
-            <w:rStyle w:val="a3"/>
-            <w:lang w:val="en-US"/>
-          </w:rPr>
-          <w:t>x</w:t>
-        </w:r>
-        <w:r>
-          <w:rPr>
-            <w:rStyle w:val="a3"/>
-            <w:lang w:val="en-US"/>
-          </w:rPr>
-          <w:t>24</w:t>
-        </w:r>
-      </w:hyperlink>
-    </w:p>
-    <w:p>
-      <w:pPr>
-        <w:rPr>
-          <w:lang w:val="en-US"/>
-        </w:rPr>
-      </w:pPr>
-      <w:hyperlink r:id="rId7" w:history="1">
-        <w:r>
-          <w:rPr>
-            <w:rStyle w:val="a3"/>
-            <w:lang w:val="en-US"/>
-          </w:rPr>
-          <w:t>http</w:t>
-        </w:r>
-        <w:r>
-          <w:rPr>
-            <w:rStyle w:val="a3"/>
-            <w:lang w:val="en-US"/>
-          </w:rPr>
-          <w:t>s</w:t>
-        </w:r>
-        <w:r>
-          <w:rPr>
-            <w:rStyle w:val="a3"/>
-            <w:lang w:val="en-US"/>
-          </w:rPr>
-          <w:t>://</w:t>
-        </w:r>
-        <w:r>
-          <w:rPr>
-            <w:rStyle w:val="a3"/>
-            <w:lang w:val="en-US"/>
-          </w:rPr>
-          <w:t>opengameart</w:t>
-        </w:r>
-        <w:r>
-          <w:rPr>
-            <w:rStyle w:val="a3"/>
-            <w:lang w:val="en-US"/>
-          </w:rPr>
-          <w:t>.</w:t>
-        </w:r>
-        <w:r>
-          <w:rPr>
-            <w:rStyle w:val="a3"/>
-            <w:lang w:val="en-US"/>
-          </w:rPr>
-          <w:t>org</w:t>
-        </w:r>
-        <w:r>
-          <w:rPr>
-            <w:rStyle w:val="a3"/>
-            <w:lang w:val="en-US"/>
-          </w:rPr>
-          <w:t>/</w:t>
-        </w:r>
-        <w:r>
-          <w:rPr>
-            <w:rStyle w:val="a3"/>
-            <w:lang w:val="en-US"/>
-          </w:rPr>
-          <w:t>content</w:t>
-        </w:r>
-        <w:r>
-          <w:rPr>
-            <w:rStyle w:val="a3"/>
-            <w:lang w:val="en-US"/>
-          </w:rPr>
-          <w:t>/2</w:t>
-        </w:r>
-        <w:r>
-          <w:rPr>
-            <w:rStyle w:val="a3"/>
-            <w:lang w:val="en-US"/>
-          </w:rPr>
-          <w:t>d</w:t>
-        </w:r>
-        <w:r>
-          <w:rPr>
-            <w:rStyle w:val="a3"/>
-            <w:lang w:val="en-US"/>
-          </w:rPr>
-          <w:t>-</w:t>
-        </w:r>
-        <w:r>
-          <w:rPr>
-            <w:rStyle w:val="a3"/>
-            <w:lang w:val="en-US"/>
-          </w:rPr>
-          <w:t>slime</w:t>
-        </w:r>
-        <w:r>
-          <w:rPr>
-            <w:rStyle w:val="a3"/>
-            <w:lang w:val="en-US"/>
-          </w:rPr>
-          <w:t>-</w:t>
-        </w:r>
-        <w:r>
-          <w:rPr>
-            <w:rStyle w:val="a3"/>
-            <w:lang w:val="en-US"/>
-          </w:rPr>
-          <w:t>animated</w:t>
-        </w:r>
-      </w:hyperlink>
-    </w:p>
-    <w:p>
-      <w:pPr>
-        <w:rPr>
-          <w:lang w:val="en-US"/>
-        </w:rPr>
-      </w:pPr>
-      <w:hyperlink r:id="rId8" w:history="1">
-        <w:r>
-          <w:rPr>
-            <w:rStyle w:val="a3"/>
-            <w:lang w:val="en-US"/>
-          </w:rPr>
-          <w:t>https://opengameart.org/content/little-witch</w:t>
-        </w:r>
-      </w:hyperlink>
-    </w:p>
-    <w:p>
-      <w:pPr>
-        <w:rPr>
-          <w:lang w:val="en-US"/>
-        </w:rPr>
-      </w:pPr>
-      <w:hyperlink r:id="rId9" w:history="1">
-        <w:r>
-          <w:rPr>
-            <w:rStyle w:val="a3"/>
-            <w:lang w:val="en-US"/>
-          </w:rPr>
-          <w:t>https://opengameart.org/content/jiggling-slime</w:t>
-        </w:r>
-      </w:hyperlink>
-    </w:p>
-    <w:p>
-      <w:pPr>
-        <w:rPr>
-          <w:lang w:val="en-US"/>
-        </w:rPr>
-      </w:pPr>
+        <w:pStyle w:val="a6"/>
+        <w:numPr>
+          <w:ilvl w:val="0"/>
+          <w:numId w:val="2"/>
+        </w:numPr>
+        <w:rPr>
+          <w:rFonts w:ascii="Times New Roman" w:hAnsi="Times New Roman" w:cs="Times New Roman"/>
+          <w:sz w:val="28"/>
+          <w:szCs w:val="28"/>
+        </w:rPr>
+      </w:pPr>
+      <w:r>
+        <w:rPr>
+          <w:rFonts w:ascii="Times New Roman" w:hAnsi="Times New Roman" w:cs="Times New Roman"/>
+          <w:sz w:val="28"/>
+          <w:szCs w:val="28"/>
+          <w:lang w:val="en-US"/>
+        </w:rPr>
+        <w:t xml:space="preserve">Cards - </w:t>
+      </w:r>
+      <w:r>
+        <w:rPr>
+          <w:rFonts w:ascii="Times New Roman" w:hAnsi="Times New Roman" w:cs="Times New Roman"/>
+          <w:sz w:val="28"/>
+          <w:szCs w:val="28"/>
+          <w:lang w:val="en-US"/>
+        </w:rPr>
+        <w:t>Sharm</w:t>
+      </w:r>
     </w:p>
     <w:sectPr>
       <w:pgSz w:w="11906" w:h="16838"/>
@@ -400,6 +413,243 @@
     </w:sectPr>
   </w:body>
 </w:document>
+</file>
+
+<file path=word/numbering.xml><?xml version="1.0" encoding="utf-8"?>
+<w:numbering xmlns:wpc="http://schemas.microsoft.com/office/word/2010/wordprocessingCanvas" xmlns:cx="http://schemas.microsoft.com/office/drawing/2014/chartex" xmlns:cx1="http://schemas.microsoft.com/office/drawing/2015/9/8/chartex" xmlns:cx2="http://schemas.microsoft.com/office/drawing/2015/10/21/chartex" xmlns:cx3="http://schemas.microsoft.com/office/drawing/2016/5/9/chartex" xmlns:cx4="http://schemas.microsoft.com/office/drawing/2016/5/10/chartex" xmlns:cx5="http://schemas.microsoft.com/office/drawing/2016/5/11/chartex" xmlns:cx6="http://schemas.microsoft.com/office/drawing/2016/5/12/chartex" xmlns:cx7="http://schemas.microsoft.com/office/drawing/2016/5/13/chartex" xmlns:cx8="http://schemas.microsoft.com/office/drawing/2016/5/14/chartex" xmlns:mc="http://schemas.openxmlformats.org/markup-compatibility/2006" xmlns:aink="http://schemas.microsoft.com/office/drawing/2016/ink" xmlns:am3d="http://schemas.microsoft.com/office/drawing/2017/model3d" xmlns:o="urn:schemas-microsoft-com:office:office" xmlns:r="http://schemas.openxmlformats.org/officeDocument/2006/relationships" xmlns:m="http://schemas.openxmlformats.org/officeDocument/2006/math" xmlns:v="urn:schemas-microsoft-com:vml" xmlns:wp14="http://schemas.microsoft.com/office/word/2010/wordprocessingDrawing" xmlns:wp="http://schemas.openxmlformats.org/drawingml/2006/wordprocessingDrawing" xmlns:w10="urn:schemas-microsoft-com:office:word" xmlns:w="http://schemas.openxmlformats.org/wordprocessingml/2006/main" xmlns:w14="http://schemas.microsoft.com/office/word/2010/wordml" xmlns:w15="http://schemas.microsoft.com/office/word/2012/wordml" xmlns:w16cex="http://schemas.microsoft.com/office/word/2018/wordml/cex" xmlns:w16cid="http://schemas.microsoft.com/office/word/2016/wordml/cid" xmlns:w16="http://schemas.microsoft.com/office/word/2018/wordml" xmlns:w16sdtdh="http://schemas.microsoft.com/office/word/2020/wordml/sdtdatahash" xmlns:w16se="http://schemas.microsoft.com/office/word/2015/wordml/symex" xmlns:wpg="http://schemas.microsoft.com/office/word/2010/wordprocessingGroup" xmlns:wpi="http://schemas.microsoft.com/office/word/2010/wordprocessingInk" xmlns:wne="http://schemas.microsoft.com/office/word/2006/wordml" xmlns:wps="http://schemas.microsoft.com/office/word/2010/wordprocessingShape" mc:Ignorable="w14 w15 w16se w16cid w16 w16cex w16sdtdh wp14">
+  <w:abstractNum w:abstractNumId="0" w15:restartNumberingAfterBreak="0">
+    <w:nsid w:val="45255CA9"/>
+    <w:multiLevelType w:val="hybridMultilevel"/>
+    <w:tmpl w:val="8508234E"/>
+    <w:lvl w:ilvl="0" w:tplc="04190001">
+      <w:start w:val="1"/>
+      <w:numFmt w:val="bullet"/>
+      <w:lvlText w:val=""/>
+      <w:lvlJc w:val="left"/>
+      <w:pPr>
+        <w:ind w:left="1070" w:hanging="360"/>
+      </w:pPr>
+      <w:rPr>
+        <w:rFonts w:ascii="Symbol" w:hAnsi="Symbol" w:hint="default"/>
+      </w:rPr>
+    </w:lvl>
+    <w:lvl w:ilvl="1" w:tplc="04190003" w:tentative="1">
+      <w:start w:val="1"/>
+      <w:numFmt w:val="bullet"/>
+      <w:lvlText w:val="o"/>
+      <w:lvlJc w:val="left"/>
+      <w:pPr>
+        <w:ind w:left="1440" w:hanging="360"/>
+      </w:pPr>
+      <w:rPr>
+        <w:rFonts w:ascii="Courier New" w:hAnsi="Courier New" w:cs="Courier New" w:hint="default"/>
+      </w:rPr>
+    </w:lvl>
+    <w:lvl w:ilvl="2" w:tplc="04190005" w:tentative="1">
+      <w:start w:val="1"/>
+      <w:numFmt w:val="bullet"/>
+      <w:lvlText w:val=""/>
+      <w:lvlJc w:val="left"/>
+      <w:pPr>
+        <w:ind w:left="2160" w:hanging="360"/>
+      </w:pPr>
+      <w:rPr>
+        <w:rFonts w:ascii="Wingdings" w:hAnsi="Wingdings" w:hint="default"/>
+      </w:rPr>
+    </w:lvl>
+    <w:lvl w:ilvl="3" w:tplc="04190001" w:tentative="1">
+      <w:start w:val="1"/>
+      <w:numFmt w:val="bullet"/>
+      <w:lvlText w:val=""/>
+      <w:lvlJc w:val="left"/>
+      <w:pPr>
+        <w:ind w:left="2880" w:hanging="360"/>
+      </w:pPr>
+      <w:rPr>
+        <w:rFonts w:ascii="Symbol" w:hAnsi="Symbol" w:hint="default"/>
+      </w:rPr>
+    </w:lvl>
+    <w:lvl w:ilvl="4" w:tplc="04190003" w:tentative="1">
+      <w:start w:val="1"/>
+      <w:numFmt w:val="bullet"/>
+      <w:lvlText w:val="o"/>
+      <w:lvlJc w:val="left"/>
+      <w:pPr>
+        <w:ind w:left="3600" w:hanging="360"/>
+      </w:pPr>
+      <w:rPr>
+        <w:rFonts w:ascii="Courier New" w:hAnsi="Courier New" w:cs="Courier New" w:hint="default"/>
+      </w:rPr>
+    </w:lvl>
+    <w:lvl w:ilvl="5" w:tplc="04190005" w:tentative="1">
+      <w:start w:val="1"/>
+      <w:numFmt w:val="bullet"/>
+      <w:lvlText w:val=""/>
+      <w:lvlJc w:val="left"/>
+      <w:pPr>
+        <w:ind w:left="4320" w:hanging="360"/>
+      </w:pPr>
+      <w:rPr>
+        <w:rFonts w:ascii="Wingdings" w:hAnsi="Wingdings" w:hint="default"/>
+      </w:rPr>
+    </w:lvl>
+    <w:lvl w:ilvl="6" w:tplc="04190001" w:tentative="1">
+      <w:start w:val="1"/>
+      <w:numFmt w:val="bullet"/>
+      <w:lvlText w:val=""/>
+      <w:lvlJc w:val="left"/>
+      <w:pPr>
+        <w:ind w:left="5040" w:hanging="360"/>
+      </w:pPr>
+      <w:rPr>
+        <w:rFonts w:ascii="Symbol" w:hAnsi="Symbol" w:hint="default"/>
+      </w:rPr>
+    </w:lvl>
+    <w:lvl w:ilvl="7" w:tplc="04190003" w:tentative="1">
+      <w:start w:val="1"/>
+      <w:numFmt w:val="bullet"/>
+      <w:lvlText w:val="o"/>
+      <w:lvlJc w:val="left"/>
+      <w:pPr>
+        <w:ind w:left="5760" w:hanging="360"/>
+      </w:pPr>
+      <w:rPr>
+        <w:rFonts w:ascii="Courier New" w:hAnsi="Courier New" w:cs="Courier New" w:hint="default"/>
+      </w:rPr>
+    </w:lvl>
+    <w:lvl w:ilvl="8" w:tplc="04190005" w:tentative="1">
+      <w:start w:val="1"/>
+      <w:numFmt w:val="bullet"/>
+      <w:lvlText w:val=""/>
+      <w:lvlJc w:val="left"/>
+      <w:pPr>
+        <w:ind w:left="6480" w:hanging="360"/>
+      </w:pPr>
+      <w:rPr>
+        <w:rFonts w:ascii="Wingdings" w:hAnsi="Wingdings" w:hint="default"/>
+      </w:rPr>
+    </w:lvl>
+  </w:abstractNum>
+  <w:abstractNum w:abstractNumId="1" w15:restartNumberingAfterBreak="0">
+    <w:nsid w:val="52833038"/>
+    <w:multiLevelType w:val="hybridMultilevel"/>
+    <w:tmpl w:val="19D0B356"/>
+    <w:lvl w:ilvl="0" w:tplc="04190001">
+      <w:start w:val="1"/>
+      <w:numFmt w:val="bullet"/>
+      <w:lvlText w:val=""/>
+      <w:lvlJc w:val="left"/>
+      <w:pPr>
+        <w:ind w:left="1070" w:hanging="360"/>
+      </w:pPr>
+      <w:rPr>
+        <w:rFonts w:ascii="Symbol" w:hAnsi="Symbol" w:hint="default"/>
+      </w:rPr>
+    </w:lvl>
+    <w:lvl w:ilvl="1" w:tplc="04190003" w:tentative="1">
+      <w:start w:val="1"/>
+      <w:numFmt w:val="bullet"/>
+      <w:lvlText w:val="o"/>
+      <w:lvlJc w:val="left"/>
+      <w:pPr>
+        <w:ind w:left="1440" w:hanging="360"/>
+      </w:pPr>
+      <w:rPr>
+        <w:rFonts w:ascii="Courier New" w:hAnsi="Courier New" w:cs="Courier New" w:hint="default"/>
+      </w:rPr>
+    </w:lvl>
+    <w:lvl w:ilvl="2" w:tplc="04190005" w:tentative="1">
+      <w:start w:val="1"/>
+      <w:numFmt w:val="bullet"/>
+      <w:lvlText w:val=""/>
+      <w:lvlJc w:val="left"/>
+      <w:pPr>
+        <w:ind w:left="2160" w:hanging="360"/>
+      </w:pPr>
+      <w:rPr>
+        <w:rFonts w:ascii="Wingdings" w:hAnsi="Wingdings" w:hint="default"/>
+      </w:rPr>
+    </w:lvl>
+    <w:lvl w:ilvl="3" w:tplc="04190001" w:tentative="1">
+      <w:start w:val="1"/>
+      <w:numFmt w:val="bullet"/>
+      <w:lvlText w:val=""/>
+      <w:lvlJc w:val="left"/>
+      <w:pPr>
+        <w:ind w:left="2880" w:hanging="360"/>
+      </w:pPr>
+      <w:rPr>
+        <w:rFonts w:ascii="Symbol" w:hAnsi="Symbol" w:hint="default"/>
+      </w:rPr>
+    </w:lvl>
+    <w:lvl w:ilvl="4" w:tplc="04190003" w:tentative="1">
+      <w:start w:val="1"/>
+      <w:numFmt w:val="bullet"/>
+      <w:lvlText w:val="o"/>
+      <w:lvlJc w:val="left"/>
+      <w:pPr>
+        <w:ind w:left="3600" w:hanging="360"/>
+      </w:pPr>
+      <w:rPr>
+        <w:rFonts w:ascii="Courier New" w:hAnsi="Courier New" w:cs="Courier New" w:hint="default"/>
+      </w:rPr>
+    </w:lvl>
+    <w:lvl w:ilvl="5" w:tplc="04190005" w:tentative="1">
+      <w:start w:val="1"/>
+      <w:numFmt w:val="bullet"/>
+      <w:lvlText w:val=""/>
+      <w:lvlJc w:val="left"/>
+      <w:pPr>
+        <w:ind w:left="4320" w:hanging="360"/>
+      </w:pPr>
+      <w:rPr>
+        <w:rFonts w:ascii="Wingdings" w:hAnsi="Wingdings" w:hint="default"/>
+      </w:rPr>
+    </w:lvl>
+    <w:lvl w:ilvl="6" w:tplc="04190001" w:tentative="1">
+      <w:start w:val="1"/>
+      <w:numFmt w:val="bullet"/>
+      <w:lvlText w:val=""/>
+      <w:lvlJc w:val="left"/>
+      <w:pPr>
+        <w:ind w:left="5040" w:hanging="360"/>
+      </w:pPr>
+      <w:rPr>
+        <w:rFonts w:ascii="Symbol" w:hAnsi="Symbol" w:hint="default"/>
+      </w:rPr>
+    </w:lvl>
+    <w:lvl w:ilvl="7" w:tplc="04190003" w:tentative="1">
+      <w:start w:val="1"/>
+      <w:numFmt w:val="bullet"/>
+      <w:lvlText w:val="o"/>
+      <w:lvlJc w:val="left"/>
+      <w:pPr>
+        <w:ind w:left="5760" w:hanging="360"/>
+      </w:pPr>
+      <w:rPr>
+        <w:rFonts w:ascii="Courier New" w:hAnsi="Courier New" w:cs="Courier New" w:hint="default"/>
+      </w:rPr>
+    </w:lvl>
+    <w:lvl w:ilvl="8" w:tplc="04190005" w:tentative="1">
+      <w:start w:val="1"/>
+      <w:numFmt w:val="bullet"/>
+      <w:lvlText w:val=""/>
+      <w:lvlJc w:val="left"/>
+      <w:pPr>
+        <w:ind w:left="6480" w:hanging="360"/>
+      </w:pPr>
+      <w:rPr>
+        <w:rFonts w:ascii="Wingdings" w:hAnsi="Wingdings" w:hint="default"/>
+      </w:rPr>
+    </w:lvl>
+  </w:abstractNum>
+  <w:num w:numId="1">
+    <w:abstractNumId w:val="0"/>
+  </w:num>
+  <w:num w:numId="2">
+    <w:abstractNumId w:val="1"/>
+  </w:num>
+</w:numbering>
 </file>
 
 <file path=word/styles.xml><?xml version="1.0" encoding="utf-8"?>
@@ -851,6 +1101,29 @@
       <w:shd w:val="clear" w:color="auto" w:fill="E1DFDD"/>
     </w:rPr>
   </w:style>
+  <w:style w:type="character" w:styleId="a5">
+    <w:name w:val="FollowedHyperlink"/>
+    <w:basedOn w:val="a0"/>
+    <w:uiPriority w:val="99"/>
+    <w:semiHidden/>
+    <w:unhideWhenUsed/>
+    <w:rsid w:val="00857835"/>
+    <w:rPr>
+      <w:color w:val="954F72" w:themeColor="followedHyperlink"/>
+      <w:u w:val="single"/>
+    </w:rPr>
+  </w:style>
+  <w:style w:type="paragraph" w:styleId="a6">
+    <w:name w:val="List Paragraph"/>
+    <w:basedOn w:val="a"/>
+    <w:uiPriority w:val="34"/>
+    <w:qFormat/>
+    <w:rsid w:val="00857835"/>
+    <w:pPr>
+      <w:ind w:left="720"/>
+      <w:contextualSpacing/>
+    </w:pPr>
+  </w:style>
 </w:styles>
 </file>
 

</xml_diff>